<commit_message>
Enhance blog template and event page with improved styling and functionality
- Updated CSS styles for a modern look, including a sticky navbar and hero section with gradient background.
- Improved typography and layout for better readability and aesthetics.
- Added smart formatting for quotes and numbers in blog content.
- Enhanced JavaScript for back-to-top functionality and smart quote detection.
- Updated Python script to extract subtitle and improve HTML conversion from DOCX files.
- Refactored HTML structure for better semantic organization and responsiveness.
</commit_message>
<xml_diff>
--- a/blog/2026_02_27_GenerazioneAutomaticaCodice/Generazione_Automatica_Codice_Software.docx
+++ b/blog/2026_02_27_GenerazioneAutomaticaCodice/Generazione_Automatica_Codice_Software.docx
@@ -19,6 +19,319 @@
       <w:pPr>
         <w:pStyle w:val="Sottotitolo"/>
         <w:jc w:val="center"/>
+      </w:pPr>
+      <w:r>
+        <w:t xml:space="preserve">Pomeriggio </w:t>
+      </w:r>
+      <w:proofErr w:type="spellStart"/>
+      <w:r>
+        <w:t>Intellimech</w:t>
+      </w:r>
+      <w:proofErr w:type="spellEnd"/>
+      <w:r>
+        <w:t xml:space="preserve"> </w:t>
+      </w:r>
+      <w:r>
+        <w:t>– Fassi S.p.A.</w:t>
+      </w:r>
+      <w:r>
+        <w:t xml:space="preserve"> </w:t>
+      </w:r>
+      <w:r>
+        <w:t>–</w:t>
+      </w:r>
+      <w:r>
+        <w:t xml:space="preserve"> 27 febbraio 2026</w:t>
+      </w:r>
+    </w:p>
+    <w:p>
+      <w:pPr>
+        <w:rPr>
+          <w:u w:val="single"/>
+        </w:rPr>
+      </w:pPr>
+      <w:r>
+        <w:t xml:space="preserve">Oltre 300 professionisti si sono riuniti </w:t>
+      </w:r>
+      <w:r>
+        <w:t>presso Fassi S.p.A.</w:t>
+      </w:r>
+      <w:r>
+        <w:t xml:space="preserve"> per </w:t>
+      </w:r>
+      <w:r>
+        <w:t xml:space="preserve">il </w:t>
+      </w:r>
+      <w:r>
+        <w:t>P</w:t>
+      </w:r>
+      <w:r>
+        <w:t xml:space="preserve">omeriggio </w:t>
+      </w:r>
+      <w:proofErr w:type="spellStart"/>
+      <w:r>
+        <w:t>I</w:t>
+      </w:r>
+      <w:r>
+        <w:t>ntellimech</w:t>
+      </w:r>
+      <w:proofErr w:type="spellEnd"/>
+      <w:r>
+        <w:t xml:space="preserve"> riguardante la</w:t>
+      </w:r>
+      <w:r>
+        <w:t xml:space="preserve"> "Generazione Automatica di Codice Software", una giornata dedicata all'esplorazione dell'AI applicata allo sviluppo. Aziende italiane e internazionali hanno condiviso esperienze concrete di adozione, dimostrando che la tecnologia è passata dalla fase sperimentale all'applicazione produttiva.</w:t>
+      </w:r>
+    </w:p>
+    <w:p>
+      <w:pPr>
+        <w:pStyle w:val="Titolo2"/>
+      </w:pPr>
+      <w:r>
+        <w:t>I Casi d'Uso</w:t>
+      </w:r>
+    </w:p>
+    <w:p>
+      <w:pPr>
+        <w:pStyle w:val="Titolo3"/>
+      </w:pPr>
+      <w:proofErr w:type="spellStart"/>
+      <w:r>
+        <w:t>TechVision</w:t>
+      </w:r>
+      <w:proofErr w:type="spellEnd"/>
+      <w:r>
+        <w:t xml:space="preserve"> S.p.A. - Migrazione Legacy</w:t>
+      </w:r>
+    </w:p>
+    <w:p>
+      <w:pPr>
+        <w:spacing w:after="240"/>
+      </w:pPr>
+      <w:r>
+        <w:t xml:space="preserve">Marco Ferretti, CTO di </w:t>
+      </w:r>
+      <w:proofErr w:type="spellStart"/>
+      <w:r>
+        <w:t>TechVision</w:t>
+      </w:r>
+      <w:proofErr w:type="spellEnd"/>
+      <w:r>
+        <w:t>, ha presentato la migrazione di un sistema bancario da COBOL a Java Spring Boot</w:t>
+      </w:r>
+      <w:r>
+        <w:t xml:space="preserve"> e ha dichiarato</w:t>
+      </w:r>
+      <w:r>
+        <w:t xml:space="preserve"> </w:t>
+      </w:r>
+    </w:p>
+    <w:p>
+      <w:pPr>
+        <w:spacing w:after="240"/>
+      </w:pPr>
+      <w:r>
+        <w:t>"Abbiamo ridotto i tempi del 60% e migliorato la qualità complessiva</w:t>
+      </w:r>
+      <w:r>
+        <w:t>”</w:t>
+      </w:r>
+      <w:r>
+        <w:t>.</w:t>
+      </w:r>
+    </w:p>
+    <w:p>
+      <w:pPr>
+        <w:spacing w:after="240"/>
+      </w:pPr>
+      <w:r>
+        <w:t xml:space="preserve"> L'AI non solo ha tradotto il codice, ma ha suggerito pattern moderni riducendo i bug del 40% rispetto al metodo tradizionale su </w:t>
+      </w:r>
+      <w:r>
+        <w:t>450000</w:t>
+      </w:r>
+      <w:r>
+        <w:t xml:space="preserve"> linee migrate.</w:t>
+      </w:r>
+    </w:p>
+    <w:p>
+      <w:pPr>
+        <w:pStyle w:val="Titolo3"/>
+        <w:rPr>
+          <w:u w:val="single"/>
+        </w:rPr>
+      </w:pPr>
+      <w:proofErr w:type="spellStart"/>
+      <w:r>
+        <w:t>DataFlow</w:t>
+      </w:r>
+      <w:proofErr w:type="spellEnd"/>
+      <w:r>
+        <w:t xml:space="preserve"> Solutions - Test Automation</w:t>
+      </w:r>
+    </w:p>
+    <w:p>
+      <w:pPr>
+        <w:spacing w:after="240"/>
+      </w:pPr>
+      <w:r>
+        <w:t xml:space="preserve">Elena Rossi di </w:t>
+      </w:r>
+      <w:proofErr w:type="spellStart"/>
+      <w:r>
+        <w:t>DataFlow</w:t>
+      </w:r>
+      <w:proofErr w:type="spellEnd"/>
+      <w:r>
+        <w:t xml:space="preserve"> Solutions ha illustrato come l'azienda abbia automatizzato la creazione di test su una </w:t>
+      </w:r>
+      <w:proofErr w:type="spellStart"/>
+      <w:r>
+        <w:t>codebase</w:t>
+      </w:r>
+      <w:proofErr w:type="spellEnd"/>
+      <w:r>
+        <w:t xml:space="preserve"> di </w:t>
+      </w:r>
+      <w:proofErr w:type="gramStart"/>
+      <w:r>
+        <w:t>2</w:t>
+      </w:r>
+      <w:proofErr w:type="gramEnd"/>
+      <w:r>
+        <w:t xml:space="preserve"> milioni di linee.</w:t>
+      </w:r>
+    </w:p>
+    <w:p>
+      <w:pPr>
+        <w:spacing w:after="240"/>
+      </w:pPr>
+      <w:r>
+        <w:t xml:space="preserve"> "Il vantaggio non è solo la velocità, ma la capacità dell'AI di identificare </w:t>
+      </w:r>
+      <w:proofErr w:type="spellStart"/>
+      <w:r>
+        <w:t>edge</w:t>
+      </w:r>
+      <w:proofErr w:type="spellEnd"/>
+      <w:r>
+        <w:t xml:space="preserve"> </w:t>
+      </w:r>
+      <w:proofErr w:type="spellStart"/>
+      <w:r>
+        <w:t>cases</w:t>
+      </w:r>
+      <w:proofErr w:type="spellEnd"/>
+      <w:r>
+        <w:t xml:space="preserve"> che sfuggono all'attenzione umana"</w:t>
+      </w:r>
+    </w:p>
+    <w:p>
+      <w:pPr>
+        <w:spacing w:after="240"/>
+      </w:pPr>
+      <w:r>
+        <w:t xml:space="preserve">ha spiegato Rossi. La code coverage </w:t>
+      </w:r>
+      <w:proofErr w:type="gramStart"/>
+      <w:r>
+        <w:t>è passata</w:t>
+      </w:r>
+      <w:proofErr w:type="gramEnd"/>
+      <w:r>
+        <w:t xml:space="preserve"> dal 45% all'82% in tre mesi, con un sistema di revisione continua che mantiene alta la qualità.</w:t>
+      </w:r>
+    </w:p>
+    <w:p>
+      <w:pPr>
+        <w:pStyle w:val="Titolo3"/>
+      </w:pPr>
+      <w:proofErr w:type="spellStart"/>
+      <w:r>
+        <w:t>FinTech</w:t>
+      </w:r>
+      <w:proofErr w:type="spellEnd"/>
+      <w:r>
+        <w:t xml:space="preserve"> </w:t>
+      </w:r>
+      <w:proofErr w:type="spellStart"/>
+      <w:r>
+        <w:t>Innovators</w:t>
+      </w:r>
+      <w:proofErr w:type="spellEnd"/>
+      <w:r>
+        <w:t xml:space="preserve"> - </w:t>
+      </w:r>
+      <w:proofErr w:type="spellStart"/>
+      <w:r>
+        <w:t>Refactoring</w:t>
+      </w:r>
+      <w:proofErr w:type="spellEnd"/>
+      <w:r>
+        <w:t xml:space="preserve"> Intelligente</w:t>
+      </w:r>
+    </w:p>
+    <w:p>
+      <w:pPr>
+        <w:spacing w:after="300"/>
+        <w:rPr>
+          <w:u w:val="single"/>
+        </w:rPr>
+      </w:pPr>
+      <w:r>
+        <w:t xml:space="preserve">Alessandra Conti, Senior Architect di </w:t>
+      </w:r>
+      <w:proofErr w:type="spellStart"/>
+      <w:r>
+        <w:t>FinTech</w:t>
+      </w:r>
+      <w:proofErr w:type="spellEnd"/>
+      <w:r>
+        <w:t xml:space="preserve"> </w:t>
+      </w:r>
+      <w:proofErr w:type="spellStart"/>
+      <w:r>
+        <w:t>Innovators</w:t>
+      </w:r>
+      <w:proofErr w:type="spellEnd"/>
+      <w:r>
+        <w:t xml:space="preserve">, ha condiviso l'esperienza di </w:t>
+      </w:r>
+      <w:proofErr w:type="spellStart"/>
+      <w:r>
+        <w:t>refactoring</w:t>
+      </w:r>
+      <w:proofErr w:type="spellEnd"/>
+      <w:r>
+        <w:t xml:space="preserve"> di una piattaforma di trading ad alta frequenza. L'AI ha analizzato pattern duplicati e suggerito ottimizzazioni che hanno migliorato le performance del 25</w:t>
+      </w:r>
+      <w:r>
+        <w:t>%</w:t>
+      </w:r>
+      <w:r>
+        <w:t xml:space="preserve">-30%, identificando al contempo vulnerabilità di sicurezza durante il </w:t>
+      </w:r>
+      <w:r>
+        <w:rPr>
+          <w:u w:val="single"/>
+        </w:rPr>
+        <w:t>processo</w:t>
+      </w:r>
+      <w:r>
+        <w:t>.</w:t>
+      </w:r>
+    </w:p>
+    <w:p>
+      <w:pPr>
+        <w:pStyle w:val="Titolo2"/>
+      </w:pPr>
+      <w:r>
+        <w:t>Editoriale: Il Futuro dello Sviluppo Software</w:t>
+      </w:r>
+    </w:p>
+    <w:p>
+      <w:pPr>
+        <w:pStyle w:val="Sottotitolo"/>
         <w:rPr>
           <w:i/>
           <w:iCs/>
@@ -29,10 +342,9 @@
           <w:i/>
           <w:iCs/>
         </w:rPr>
-        <w:t xml:space="preserve">Pomeriggio </w:t>
-      </w:r>
-      <w:proofErr w:type="spellStart"/>
-      <w:proofErr w:type="gramStart"/>
+        <w:t xml:space="preserve">A cura di Consorzio </w:t>
+      </w:r>
+      <w:proofErr w:type="spellStart"/>
       <w:r>
         <w:rPr>
           <w:i/>
@@ -41,303 +353,29 @@
         <w:t>Intellimech</w:t>
       </w:r>
       <w:proofErr w:type="spellEnd"/>
-      <w:r>
-        <w:rPr>
-          <w:i/>
-          <w:iCs/>
-        </w:rPr>
-        <w:t xml:space="preserve"> </w:t>
-      </w:r>
-      <w:r>
-        <w:rPr>
-          <w:i/>
-          <w:iCs/>
-        </w:rPr>
-        <w:t xml:space="preserve"> -</w:t>
-      </w:r>
-      <w:proofErr w:type="gramEnd"/>
-      <w:r>
-        <w:rPr>
-          <w:i/>
-          <w:iCs/>
-        </w:rPr>
-        <w:t xml:space="preserve"> </w:t>
-      </w:r>
-      <w:r>
-        <w:rPr>
-          <w:i/>
-          <w:iCs/>
-        </w:rPr>
-        <w:t>27</w:t>
-      </w:r>
-      <w:r>
-        <w:rPr>
-          <w:i/>
-          <w:iCs/>
-        </w:rPr>
-        <w:t xml:space="preserve"> </w:t>
-      </w:r>
-      <w:r>
-        <w:rPr>
-          <w:i/>
-          <w:iCs/>
-        </w:rPr>
-        <w:t>febbraio</w:t>
-      </w:r>
-      <w:r>
-        <w:rPr>
-          <w:i/>
-          <w:iCs/>
-        </w:rPr>
-        <w:t xml:space="preserve"> 2026</w:t>
-      </w:r>
-    </w:p>
-    <w:p>
-      <w:pPr>
-        <w:spacing w:after="300"/>
-        <w:rPr>
-          <w:u w:val="single"/>
-        </w:rPr>
-      </w:pPr>
-      <w:r>
-        <w:t xml:space="preserve">Oltre 300 professionisti si sono riuniti </w:t>
-      </w:r>
-      <w:r>
-        <w:t>presso Fassi S.p.A.</w:t>
-      </w:r>
-      <w:r>
-        <w:t xml:space="preserve"> per </w:t>
-      </w:r>
-      <w:r>
-        <w:t xml:space="preserve">il pomeriggio </w:t>
-      </w:r>
-      <w:proofErr w:type="spellStart"/>
-      <w:r>
-        <w:t>intellimech</w:t>
-      </w:r>
-      <w:proofErr w:type="spellEnd"/>
-      <w:r>
-        <w:t xml:space="preserve"> riguardante la</w:t>
-      </w:r>
-      <w:r>
-        <w:t xml:space="preserve"> "Generazione Automatica di Codice Software", una giornata dedicata all'esplorazione dell'AI applicata allo sviluppo. Aziende italiane e internazionali hanno condiviso esperienze concrete di adozione, dimostrando che la tecnologia è passata dalla fase sperimentale all'applicazione produttiva.</w:t>
-      </w:r>
-    </w:p>
-    <w:p>
-      <w:pPr>
-        <w:pStyle w:val="Titolo2"/>
-      </w:pPr>
-      <w:r>
-        <w:t>I Casi d'Uso</w:t>
-      </w:r>
-    </w:p>
-    <w:p>
-      <w:pPr>
-        <w:pStyle w:val="Titolo3"/>
-      </w:pPr>
-      <w:proofErr w:type="spellStart"/>
-      <w:r>
-        <w:t>TechVision</w:t>
-      </w:r>
-      <w:proofErr w:type="spellEnd"/>
-      <w:r>
-        <w:t xml:space="preserve"> S.p.A. - Migrazione Legacy</w:t>
-      </w:r>
-    </w:p>
-    <w:p>
-      <w:pPr>
-        <w:spacing w:after="240"/>
-      </w:pPr>
-      <w:r>
-        <w:t xml:space="preserve">Marco Ferretti, CTO di </w:t>
-      </w:r>
-      <w:proofErr w:type="spellStart"/>
-      <w:r>
-        <w:t>TechVision</w:t>
-      </w:r>
-      <w:proofErr w:type="spellEnd"/>
-      <w:r>
-        <w:t>, ha presentato la migrazione di un sistema bancario da COBOL a Java Spring Boot. "Abbiamo ridotto i tempi del 60% e migliorato la qualità complessiva", ha dichiarato. L'AI non solo ha tradotto il codice, ma ha suggerito pattern moderni riducendo i bug del 40% rispetto al metodo tradizionale su 450.000 linee migrate.</w:t>
-      </w:r>
-    </w:p>
-    <w:p>
-      <w:pPr>
-        <w:pStyle w:val="Titolo3"/>
-      </w:pPr>
-      <w:proofErr w:type="spellStart"/>
-      <w:r>
-        <w:t>DataFlow</w:t>
-      </w:r>
-      <w:proofErr w:type="spellEnd"/>
-      <w:r>
-        <w:t xml:space="preserve"> Solutions - Test Automation</w:t>
-      </w:r>
-    </w:p>
-    <w:p>
-      <w:pPr>
-        <w:spacing w:after="240"/>
-      </w:pPr>
-      <w:r>
-        <w:t xml:space="preserve">Elena Rossi di </w:t>
-      </w:r>
-      <w:proofErr w:type="spellStart"/>
-      <w:r>
-        <w:t>DataFlow</w:t>
-      </w:r>
-      <w:proofErr w:type="spellEnd"/>
-      <w:r>
-        <w:t xml:space="preserve"> Solutions ha illustrato come l'azienda abbia automatizzato la creazione di test su una </w:t>
-      </w:r>
-      <w:proofErr w:type="spellStart"/>
-      <w:r>
-        <w:t>codebase</w:t>
-      </w:r>
-      <w:proofErr w:type="spellEnd"/>
-      <w:r>
-        <w:t xml:space="preserve"> di </w:t>
-      </w:r>
-      <w:proofErr w:type="gramStart"/>
-      <w:r>
-        <w:t>2</w:t>
-      </w:r>
-      <w:proofErr w:type="gramEnd"/>
-      <w:r>
-        <w:t xml:space="preserve"> milioni di linee. "Il vantaggio non è solo la velocità, ma la capacità dell'AI di identificare </w:t>
-      </w:r>
-      <w:proofErr w:type="spellStart"/>
-      <w:r>
-        <w:t>edge</w:t>
-      </w:r>
-      <w:proofErr w:type="spellEnd"/>
-      <w:r>
-        <w:t xml:space="preserve"> </w:t>
-      </w:r>
-      <w:proofErr w:type="spellStart"/>
-      <w:r>
-        <w:t>cases</w:t>
-      </w:r>
-      <w:proofErr w:type="spellEnd"/>
-      <w:r>
-        <w:t xml:space="preserve"> che sfuggono all'attenzione umana", ha spiegato Rossi. La code coverage </w:t>
-      </w:r>
-      <w:proofErr w:type="gramStart"/>
-      <w:r>
-        <w:t>è passata</w:t>
-      </w:r>
-      <w:proofErr w:type="gramEnd"/>
-      <w:r>
-        <w:t xml:space="preserve"> dal 45% all'82% in tre mesi, con un sistema di revisione continua che mantiene alta la qualità.</w:t>
-      </w:r>
-    </w:p>
-    <w:p>
-      <w:pPr>
-        <w:pStyle w:val="Titolo3"/>
-      </w:pPr>
-      <w:proofErr w:type="spellStart"/>
-      <w:r>
-        <w:t>FinTech</w:t>
-      </w:r>
-      <w:proofErr w:type="spellEnd"/>
-      <w:r>
-        <w:t xml:space="preserve"> </w:t>
-      </w:r>
-      <w:proofErr w:type="spellStart"/>
-      <w:r>
-        <w:t>Innovators</w:t>
-      </w:r>
-      <w:proofErr w:type="spellEnd"/>
-      <w:r>
-        <w:t xml:space="preserve"> - </w:t>
-      </w:r>
-      <w:proofErr w:type="spellStart"/>
-      <w:r>
-        <w:t>Refactoring</w:t>
-      </w:r>
-      <w:proofErr w:type="spellEnd"/>
-      <w:r>
-        <w:t xml:space="preserve"> Intelligente</w:t>
-      </w:r>
-    </w:p>
-    <w:p>
-      <w:pPr>
-        <w:spacing w:after="300"/>
-      </w:pPr>
-      <w:r>
-        <w:t xml:space="preserve">Alessandra Conti, Senior Architect di </w:t>
-      </w:r>
-      <w:proofErr w:type="spellStart"/>
-      <w:r>
-        <w:t>FinTech</w:t>
-      </w:r>
-      <w:proofErr w:type="spellEnd"/>
-      <w:r>
-        <w:t xml:space="preserve"> </w:t>
-      </w:r>
-      <w:proofErr w:type="spellStart"/>
-      <w:r>
-        <w:t>Innovators</w:t>
-      </w:r>
-      <w:proofErr w:type="spellEnd"/>
-      <w:r>
-        <w:t xml:space="preserve">, ha condiviso l'esperienza di </w:t>
-      </w:r>
-      <w:proofErr w:type="spellStart"/>
-      <w:r>
-        <w:t>refactoring</w:t>
-      </w:r>
-      <w:proofErr w:type="spellEnd"/>
-      <w:r>
-        <w:t xml:space="preserve"> di una piattaforma di trading ad alta frequenza. L'AI ha analizzato pattern duplicati e suggerito ottimizzazioni che hanno migliorato le performance del 25-30%, identificando al contempo vulnerabilità di sicurezza durante il </w:t>
-      </w:r>
-      <w:r>
-        <w:rPr>
-          <w:u w:val="single"/>
-        </w:rPr>
-        <w:t>processo</w:t>
-      </w:r>
-      <w:r>
-        <w:t>.</w:t>
-      </w:r>
-    </w:p>
-    <w:p>
-      <w:pPr>
-        <w:pStyle w:val="Titolo2"/>
-      </w:pPr>
-      <w:r>
-        <w:t>Editoriale: Il Futuro dello Sviluppo Software</w:t>
-      </w:r>
-    </w:p>
-    <w:p>
-      <w:pPr>
-        <w:pStyle w:val="Sottotitolo"/>
-        <w:rPr>
-          <w:i/>
-          <w:iCs/>
-        </w:rPr>
-      </w:pPr>
-      <w:r>
-        <w:rPr>
-          <w:i/>
-          <w:iCs/>
-        </w:rPr>
-        <w:t xml:space="preserve">A cura di Consorzio </w:t>
-      </w:r>
-      <w:proofErr w:type="spellStart"/>
-      <w:r>
-        <w:rPr>
-          <w:i/>
-          <w:iCs/>
-        </w:rPr>
-        <w:t>Intellimech</w:t>
-      </w:r>
-      <w:proofErr w:type="spellEnd"/>
     </w:p>
     <w:p>
       <w:pPr>
         <w:spacing w:after="200"/>
       </w:pPr>
       <w:r>
-        <w:t xml:space="preserve">I casi presentati dimostrano che l'AI code generation è ormai una realtà produttiva. Come ha affermato Satya Nadella: "L'AI non sostituirà i programmatori, ma i programmatori che usano l'AI sostituiranno quelli che non lo fanno." La domanda non è più </w:t>
+        <w:t>I casi presentati dimostrano che l'AI code generation è ormai una realtà produttiva. Come ha affermato Satya Nadella:</w:t>
+      </w:r>
+    </w:p>
+    <w:p>
+      <w:pPr>
+        <w:spacing w:after="200"/>
+      </w:pPr>
+      <w:r>
+        <w:t xml:space="preserve"> "L'AI non sostituirà i programmatori, ma i programmatori che usano l'AI sostituiranno quelli che non lo fanno." </w:t>
+      </w:r>
+    </w:p>
+    <w:p>
+      <w:pPr>
+        <w:spacing w:after="200"/>
+      </w:pPr>
+      <w:r>
+        <w:t xml:space="preserve">La domanda non è più </w:t>
       </w:r>
       <w:r>
         <w:rPr>
@@ -365,6 +403,7 @@
         <w:pStyle w:val="Titolo3"/>
       </w:pPr>
       <w:r>
+        <w:lastRenderedPageBreak/>
         <w:t>Il Nuovo Ruolo dello Sviluppatore</w:t>
       </w:r>
     </w:p>
@@ -381,7 +420,6 @@
         <w:pStyle w:val="Titolo3"/>
       </w:pPr>
       <w:r>
-        <w:lastRenderedPageBreak/>
         <w:t>Le Sfide: Qualità e Sicurezza</w:t>
       </w:r>
     </w:p>
@@ -507,7 +545,7 @@
           <w:i/>
           <w:iCs/>
         </w:rPr>
-        <w:t>Il futuro dello sviluppo software appare non solo automatizzato, ma anche più umano, più creativo e più impattante.</w:t>
+        <w:t>“Il futuro dello sviluppo software appare non solo automatizzato, ma anche più umano, più creativo e più impattante.”</w:t>
       </w:r>
     </w:p>
     <w:p>
@@ -540,7 +578,6 @@
         <w:t xml:space="preserve">Consorzio </w:t>
       </w:r>
       <w:proofErr w:type="spellStart"/>
-      <w:proofErr w:type="gramStart"/>
       <w:r>
         <w:rPr>
           <w:i/>
@@ -552,9 +589,10 @@
         <w:t>Intellimech</w:t>
       </w:r>
       <w:proofErr w:type="spellEnd"/>
-      <w:proofErr w:type="gramEnd"/>
     </w:p>
     <w:sectPr>
+      <w:headerReference w:type="default" r:id="rId7"/>
+      <w:footerReference w:type="default" r:id="rId8"/>
       <w:pgSz w:w="12240" w:h="15840"/>
       <w:pgMar w:top="1440" w:right="1440" w:bottom="1440" w:left="1440" w:header="708" w:footer="708" w:gutter="0"/>
       <w:cols w:space="720"/>
@@ -562,6 +600,151 @@
     </w:sectPr>
   </w:body>
 </w:document>
+</file>
+
+<file path=word/endnotes.xml><?xml version="1.0" encoding="utf-8"?>
+<w:endnotes xmlns:wpc="http://schemas.microsoft.com/office/word/2010/wordprocessingCanvas" xmlns:cx="http://schemas.microsoft.com/office/drawing/2014/chartex" xmlns:cx1="http://schemas.microsoft.com/office/drawing/2015/9/8/chartex" xmlns:cx2="http://schemas.microsoft.com/office/drawing/2015/10/21/chartex" xmlns:cx3="http://schemas.microsoft.com/office/drawing/2016/5/9/chartex" xmlns:cx4="http://schemas.microsoft.com/office/drawing/2016/5/10/chartex" xmlns:cx5="http://schemas.microsoft.com/office/drawing/2016/5/11/chartex" xmlns:cx6="http://schemas.microsoft.com/office/drawing/2016/5/12/chartex" xmlns:cx7="http://schemas.microsoft.com/office/drawing/2016/5/13/chartex" xmlns:cx8="http://schemas.microsoft.com/office/drawing/2016/5/14/chartex" xmlns:mc="http://schemas.openxmlformats.org/markup-compatibility/2006" xmlns:aink="http://schemas.microsoft.com/office/drawing/2016/ink" xmlns:am3d="http://schemas.microsoft.com/office/drawing/2017/model3d" xmlns:o="urn:schemas-microsoft-com:office:office" xmlns:oel="http://schemas.microsoft.com/office/2019/extlst" xmlns:r="http://schemas.openxmlformats.org/officeDocument/2006/relationships" xmlns:m="http://schemas.openxmlformats.org/officeDocument/2006/math" xmlns:v="urn:schemas-microsoft-com:vml" xmlns:wp14="http://schemas.microsoft.com/office/word/2010/wordprocessingDrawing" xmlns:wp="http://schemas.openxmlformats.org/drawingml/2006/wordprocessingDrawing" xmlns:w10="urn:schemas-microsoft-com:office:word" xmlns:w="http://schemas.openxmlformats.org/wordprocessingml/2006/main" xmlns:w14="http://schemas.microsoft.com/office/word/2010/wordml" xmlns:w15="http://schemas.microsoft.com/office/word/2012/wordml" xmlns:w16cex="http://schemas.microsoft.com/office/word/2018/wordml/cex" xmlns:w16cid="http://schemas.microsoft.com/office/word/2016/wordml/cid" xmlns:w16="http://schemas.microsoft.com/office/word/2018/wordml" xmlns:w16du="http://schemas.microsoft.com/office/word/2023/wordml/word16du" xmlns:w16sdtdh="http://schemas.microsoft.com/office/word/2020/wordml/sdtdatahash" xmlns:w16sdtfl="http://schemas.microsoft.com/office/word/2024/wordml/sdtformatlock" xmlns:w16se="http://schemas.microsoft.com/office/word/2015/wordml/symex" xmlns:wpg="http://schemas.microsoft.com/office/word/2010/wordprocessingGroup" xmlns:wpi="http://schemas.microsoft.com/office/word/2010/wordprocessingInk" xmlns:wne="http://schemas.microsoft.com/office/word/2006/wordml" xmlns:wps="http://schemas.microsoft.com/office/word/2010/wordprocessingShape" mc:Ignorable="w14 w15 w16se w16cid w16 w16cex w16sdtdh w16sdtfl w16du wp14">
+  <w:endnote w:type="separator" w:id="-1">
+    <w:p>
+      <w:r>
+        <w:separator/>
+      </w:r>
+    </w:p>
+  </w:endnote>
+  <w:endnote w:type="continuationSeparator" w:id="0">
+    <w:p>
+      <w:r>
+        <w:continuationSeparator/>
+      </w:r>
+    </w:p>
+  </w:endnote>
+</w:endnotes>
+</file>
+
+<file path=word/footer1.xml><?xml version="1.0" encoding="utf-8"?>
+<w:ftr xmlns:wpc="http://schemas.microsoft.com/office/word/2010/wordprocessingCanvas" xmlns:cx="http://schemas.microsoft.com/office/drawing/2014/chartex" xmlns:cx1="http://schemas.microsoft.com/office/drawing/2015/9/8/chartex" xmlns:cx2="http://schemas.microsoft.com/office/drawing/2015/10/21/chartex" xmlns:cx3="http://schemas.microsoft.com/office/drawing/2016/5/9/chartex" xmlns:cx4="http://schemas.microsoft.com/office/drawing/2016/5/10/chartex" xmlns:cx5="http://schemas.microsoft.com/office/drawing/2016/5/11/chartex" xmlns:cx6="http://schemas.microsoft.com/office/drawing/2016/5/12/chartex" xmlns:cx7="http://schemas.microsoft.com/office/drawing/2016/5/13/chartex" xmlns:cx8="http://schemas.microsoft.com/office/drawing/2016/5/14/chartex" xmlns:mc="http://schemas.openxmlformats.org/markup-compatibility/2006" xmlns:aink="http://schemas.microsoft.com/office/drawing/2016/ink" xmlns:am3d="http://schemas.microsoft.com/office/drawing/2017/model3d" xmlns:o="urn:schemas-microsoft-com:office:office" xmlns:oel="http://schemas.microsoft.com/office/2019/extlst" xmlns:r="http://schemas.openxmlformats.org/officeDocument/2006/relationships" xmlns:m="http://schemas.openxmlformats.org/officeDocument/2006/math" xmlns:v="urn:schemas-microsoft-com:vml" xmlns:wp14="http://schemas.microsoft.com/office/word/2010/wordprocessingDrawing" xmlns:wp="http://schemas.openxmlformats.org/drawingml/2006/wordprocessingDrawing" xmlns:w10="urn:schemas-microsoft-com:office:word" xmlns:w="http://schemas.openxmlformats.org/wordprocessingml/2006/main" xmlns:w14="http://schemas.microsoft.com/office/word/2010/wordml" xmlns:w15="http://schemas.microsoft.com/office/word/2012/wordml" xmlns:w16cex="http://schemas.microsoft.com/office/word/2018/wordml/cex" xmlns:w16cid="http://schemas.microsoft.com/office/word/2016/wordml/cid" xmlns:w16="http://schemas.microsoft.com/office/word/2018/wordml" xmlns:w16du="http://schemas.microsoft.com/office/word/2023/wordml/word16du" xmlns:w16sdtdh="http://schemas.microsoft.com/office/word/2020/wordml/sdtdatahash" xmlns:w16sdtfl="http://schemas.microsoft.com/office/word/2024/wordml/sdtformatlock" xmlns:w16se="http://schemas.microsoft.com/office/word/2015/wordml/symex" xmlns:wpg="http://schemas.microsoft.com/office/word/2010/wordprocessingGroup" xmlns:wpi="http://schemas.microsoft.com/office/word/2010/wordprocessingInk" xmlns:wne="http://schemas.microsoft.com/office/word/2006/wordml" xmlns:wps="http://schemas.microsoft.com/office/word/2010/wordprocessingShape" mc:Ignorable="w14 w15 w16se w16cid w16 w16cex w16sdtdh w16sdtfl w16du wp14">
+  <w:p>
+    <w:pPr>
+      <w:pStyle w:val="Pidipagina"/>
+    </w:pPr>
+    <w:r>
+      <w:t xml:space="preserve">Pomeriggio </w:t>
+    </w:r>
+    <w:proofErr w:type="spellStart"/>
+    <w:r>
+      <w:t>Intellimech</w:t>
+    </w:r>
+    <w:proofErr w:type="spellEnd"/>
+    <w:r>
+      <w:ptab w:relativeTo="margin" w:alignment="center" w:leader="none"/>
+    </w:r>
+    <w:r>
+      <w:t>Fassi S.p.A.</w:t>
+    </w:r>
+    <w:r>
+      <w:ptab w:relativeTo="margin" w:alignment="right" w:leader="none"/>
+    </w:r>
+    <w:r>
+      <w:t>27 febbraio 2026</w:t>
+    </w:r>
+  </w:p>
+</w:ftr>
+</file>
+
+<file path=word/footnotes.xml><?xml version="1.0" encoding="utf-8"?>
+<w:footnotes xmlns:wpc="http://schemas.microsoft.com/office/word/2010/wordprocessingCanvas" xmlns:cx="http://schemas.microsoft.com/office/drawing/2014/chartex" xmlns:cx1="http://schemas.microsoft.com/office/drawing/2015/9/8/chartex" xmlns:cx2="http://schemas.microsoft.com/office/drawing/2015/10/21/chartex" xmlns:cx3="http://schemas.microsoft.com/office/drawing/2016/5/9/chartex" xmlns:cx4="http://schemas.microsoft.com/office/drawing/2016/5/10/chartex" xmlns:cx5="http://schemas.microsoft.com/office/drawing/2016/5/11/chartex" xmlns:cx6="http://schemas.microsoft.com/office/drawing/2016/5/12/chartex" xmlns:cx7="http://schemas.microsoft.com/office/drawing/2016/5/13/chartex" xmlns:cx8="http://schemas.microsoft.com/office/drawing/2016/5/14/chartex" xmlns:mc="http://schemas.openxmlformats.org/markup-compatibility/2006" xmlns:aink="http://schemas.microsoft.com/office/drawing/2016/ink" xmlns:am3d="http://schemas.microsoft.com/office/drawing/2017/model3d" xmlns:o="urn:schemas-microsoft-com:office:office" xmlns:oel="http://schemas.microsoft.com/office/2019/extlst" xmlns:r="http://schemas.openxmlformats.org/officeDocument/2006/relationships" xmlns:m="http://schemas.openxmlformats.org/officeDocument/2006/math" xmlns:v="urn:schemas-microsoft-com:vml" xmlns:wp14="http://schemas.microsoft.com/office/word/2010/wordprocessingDrawing" xmlns:wp="http://schemas.openxmlformats.org/drawingml/2006/wordprocessingDrawing" xmlns:w10="urn:schemas-microsoft-com:office:word" xmlns:w="http://schemas.openxmlformats.org/wordprocessingml/2006/main" xmlns:w14="http://schemas.microsoft.com/office/word/2010/wordml" xmlns:w15="http://schemas.microsoft.com/office/word/2012/wordml" xmlns:w16cex="http://schemas.microsoft.com/office/word/2018/wordml/cex" xmlns:w16cid="http://schemas.microsoft.com/office/word/2016/wordml/cid" xmlns:w16="http://schemas.microsoft.com/office/word/2018/wordml" xmlns:w16du="http://schemas.microsoft.com/office/word/2023/wordml/word16du" xmlns:w16sdtdh="http://schemas.microsoft.com/office/word/2020/wordml/sdtdatahash" xmlns:w16sdtfl="http://schemas.microsoft.com/office/word/2024/wordml/sdtformatlock" xmlns:w16se="http://schemas.microsoft.com/office/word/2015/wordml/symex" xmlns:wpg="http://schemas.microsoft.com/office/word/2010/wordprocessingGroup" xmlns:wpi="http://schemas.microsoft.com/office/word/2010/wordprocessingInk" xmlns:wne="http://schemas.microsoft.com/office/word/2006/wordml" xmlns:wps="http://schemas.microsoft.com/office/word/2010/wordprocessingShape" mc:Ignorable="w14 w15 w16se w16cid w16 w16cex w16sdtdh w16sdtfl w16du wp14">
+  <w:footnote w:type="separator" w:id="-1">
+    <w:p>
+      <w:r>
+        <w:separator/>
+      </w:r>
+    </w:p>
+  </w:footnote>
+  <w:footnote w:type="continuationSeparator" w:id="0">
+    <w:p>
+      <w:r>
+        <w:continuationSeparator/>
+      </w:r>
+    </w:p>
+  </w:footnote>
+</w:footnotes>
+</file>
+
+<file path=word/header1.xml><?xml version="1.0" encoding="utf-8"?>
+<w:hdr xmlns:wpc="http://schemas.microsoft.com/office/word/2010/wordprocessingCanvas" xmlns:cx="http://schemas.microsoft.com/office/drawing/2014/chartex" xmlns:cx1="http://schemas.microsoft.com/office/drawing/2015/9/8/chartex" xmlns:cx2="http://schemas.microsoft.com/office/drawing/2015/10/21/chartex" xmlns:cx3="http://schemas.microsoft.com/office/drawing/2016/5/9/chartex" xmlns:cx4="http://schemas.microsoft.com/office/drawing/2016/5/10/chartex" xmlns:cx5="http://schemas.microsoft.com/office/drawing/2016/5/11/chartex" xmlns:cx6="http://schemas.microsoft.com/office/drawing/2016/5/12/chartex" xmlns:cx7="http://schemas.microsoft.com/office/drawing/2016/5/13/chartex" xmlns:cx8="http://schemas.microsoft.com/office/drawing/2016/5/14/chartex" xmlns:mc="http://schemas.openxmlformats.org/markup-compatibility/2006" xmlns:aink="http://schemas.microsoft.com/office/drawing/2016/ink" xmlns:am3d="http://schemas.microsoft.com/office/drawing/2017/model3d" xmlns:o="urn:schemas-microsoft-com:office:office" xmlns:oel="http://schemas.microsoft.com/office/2019/extlst" xmlns:r="http://schemas.openxmlformats.org/officeDocument/2006/relationships" xmlns:m="http://schemas.openxmlformats.org/officeDocument/2006/math" xmlns:v="urn:schemas-microsoft-com:vml" xmlns:wp14="http://schemas.microsoft.com/office/word/2010/wordprocessingDrawing" xmlns:wp="http://schemas.openxmlformats.org/drawingml/2006/wordprocessingDrawing" xmlns:w10="urn:schemas-microsoft-com:office:word" xmlns:w="http://schemas.openxmlformats.org/wordprocessingml/2006/main" xmlns:w14="http://schemas.microsoft.com/office/word/2010/wordml" xmlns:w15="http://schemas.microsoft.com/office/word/2012/wordml" xmlns:w16cex="http://schemas.microsoft.com/office/word/2018/wordml/cex" xmlns:w16cid="http://schemas.microsoft.com/office/word/2016/wordml/cid" xmlns:w16="http://schemas.microsoft.com/office/word/2018/wordml" xmlns:w16du="http://schemas.microsoft.com/office/word/2023/wordml/word16du" xmlns:w16sdtdh="http://schemas.microsoft.com/office/word/2020/wordml/sdtdatahash" xmlns:w16sdtfl="http://schemas.microsoft.com/office/word/2024/wordml/sdtformatlock" xmlns:w16se="http://schemas.microsoft.com/office/word/2015/wordml/symex" xmlns:wpg="http://schemas.microsoft.com/office/word/2010/wordprocessingGroup" xmlns:wpi="http://schemas.microsoft.com/office/word/2010/wordprocessingInk" xmlns:wne="http://schemas.microsoft.com/office/word/2006/wordml" xmlns:wps="http://schemas.microsoft.com/office/word/2010/wordprocessingShape" mc:Ignorable="w14 w15 w16se w16cid w16 w16cex w16sdtdh w16sdtfl w16du wp14">
+  <w:p>
+    <w:pPr>
+      <w:pStyle w:val="Intestazione"/>
+    </w:pPr>
+    <w:r>
+      <w:rPr>
+        <w:noProof/>
+      </w:rPr>
+      <w:drawing>
+        <wp:anchor distT="0" distB="0" distL="114300" distR="114300" simplePos="0" relativeHeight="251658240" behindDoc="0" locked="0" layoutInCell="1" allowOverlap="1" wp14:anchorId="6EBCEAE0" wp14:editId="286AB552">
+          <wp:simplePos x="0" y="0"/>
+          <wp:positionH relativeFrom="margin">
+            <wp:align>center</wp:align>
+          </wp:positionH>
+          <wp:positionV relativeFrom="paragraph">
+            <wp:posOffset>-312420</wp:posOffset>
+          </wp:positionV>
+          <wp:extent cx="2491105" cy="647700"/>
+          <wp:effectExtent l="0" t="0" r="4445" b="0"/>
+          <wp:wrapTopAndBottom/>
+          <wp:docPr id="861685902" name="Immagine 1"/>
+          <wp:cNvGraphicFramePr>
+            <a:graphicFrameLocks xmlns:a="http://schemas.openxmlformats.org/drawingml/2006/main" noChangeAspect="1"/>
+          </wp:cNvGraphicFramePr>
+          <a:graphic xmlns:a="http://schemas.openxmlformats.org/drawingml/2006/main">
+            <a:graphicData uri="http://schemas.openxmlformats.org/drawingml/2006/picture">
+              <pic:pic xmlns:pic="http://schemas.openxmlformats.org/drawingml/2006/picture">
+                <pic:nvPicPr>
+                  <pic:cNvPr id="0" name="Picture 1"/>
+                  <pic:cNvPicPr>
+                    <a:picLocks noChangeAspect="1" noChangeArrowheads="1"/>
+                  </pic:cNvPicPr>
+                </pic:nvPicPr>
+                <pic:blipFill>
+                  <a:blip r:embed="rId1">
+                    <a:extLst>
+                      <a:ext uri="{28A0092B-C50C-407E-A947-70E740481C1C}">
+                        <a14:useLocalDpi xmlns:a14="http://schemas.microsoft.com/office/drawing/2010/main" val="0"/>
+                      </a:ext>
+                    </a:extLst>
+                  </a:blip>
+                  <a:srcRect/>
+                  <a:stretch>
+                    <a:fillRect/>
+                  </a:stretch>
+                </pic:blipFill>
+                <pic:spPr bwMode="auto">
+                  <a:xfrm>
+                    <a:off x="0" y="0"/>
+                    <a:ext cx="2491105" cy="647700"/>
+                  </a:xfrm>
+                  <a:prstGeom prst="rect">
+                    <a:avLst/>
+                  </a:prstGeom>
+                  <a:noFill/>
+                  <a:ln>
+                    <a:noFill/>
+                  </a:ln>
+                </pic:spPr>
+              </pic:pic>
+            </a:graphicData>
+          </a:graphic>
+          <wp14:sizeRelH relativeFrom="margin">
+            <wp14:pctWidth>0</wp14:pctWidth>
+          </wp14:sizeRelH>
+          <wp14:sizeRelV relativeFrom="margin">
+            <wp14:pctHeight>0</wp14:pctHeight>
+          </wp14:sizeRelV>
+        </wp:anchor>
+      </w:drawing>
+    </w:r>
+  </w:p>
+</w:hdr>
 </file>
 
 <file path=word/numbering.xml><?xml version="1.0" encoding="utf-8"?>
@@ -1055,6 +1238,10 @@
   <w:style w:type="paragraph" w:default="1" w:styleId="Normale">
     <w:name w:val="Normal"/>
     <w:qFormat/>
+    <w:rsid w:val="002C7ADF"/>
+    <w:pPr>
+      <w:jc w:val="both"/>
+    </w:pPr>
   </w:style>
   <w:style w:type="paragraph" w:styleId="Titolo1">
     <w:name w:val="heading 1"/>
@@ -1263,6 +1450,48 @@
       <w:sz w:val="22"/>
       <w:szCs w:val="22"/>
     </w:rPr>
+  </w:style>
+  <w:style w:type="paragraph" w:styleId="Intestazione">
+    <w:name w:val="header"/>
+    <w:basedOn w:val="Normale"/>
+    <w:link w:val="IntestazioneCarattere"/>
+    <w:uiPriority w:val="99"/>
+    <w:unhideWhenUsed/>
+    <w:rsid w:val="006057E2"/>
+    <w:pPr>
+      <w:tabs>
+        <w:tab w:val="center" w:pos="4819"/>
+        <w:tab w:val="right" w:pos="9638"/>
+      </w:tabs>
+    </w:pPr>
+  </w:style>
+  <w:style w:type="character" w:customStyle="1" w:styleId="IntestazioneCarattere">
+    <w:name w:val="Intestazione Carattere"/>
+    <w:basedOn w:val="Carpredefinitoparagrafo"/>
+    <w:link w:val="Intestazione"/>
+    <w:uiPriority w:val="99"/>
+    <w:rsid w:val="006057E2"/>
+  </w:style>
+  <w:style w:type="paragraph" w:styleId="Pidipagina">
+    <w:name w:val="footer"/>
+    <w:basedOn w:val="Normale"/>
+    <w:link w:val="PidipaginaCarattere"/>
+    <w:uiPriority w:val="99"/>
+    <w:unhideWhenUsed/>
+    <w:rsid w:val="006057E2"/>
+    <w:pPr>
+      <w:tabs>
+        <w:tab w:val="center" w:pos="4819"/>
+        <w:tab w:val="right" w:pos="9638"/>
+      </w:tabs>
+    </w:pPr>
+  </w:style>
+  <w:style w:type="character" w:customStyle="1" w:styleId="PidipaginaCarattere">
+    <w:name w:val="Piè di pagina Carattere"/>
+    <w:basedOn w:val="Carpredefinitoparagrafo"/>
+    <w:link w:val="Pidipagina"/>
+    <w:uiPriority w:val="99"/>
+    <w:rsid w:val="006057E2"/>
   </w:style>
 </w:styles>
 </file>

</xml_diff>

<commit_message>
Deploying to gh-pages from @ Intellimech/AIxLAB_showcase@702eec304db82acd5af1b1ff4402313d9a9b5503 🚀
</commit_message>
<xml_diff>
--- a/blog/2026_02_27_GenerazioneAutomaticaCodice/Generazione_Automatica_Codice_Software.docx
+++ b/blog/2026_02_27_GenerazioneAutomaticaCodice/Generazione_Automatica_Codice_Software.docx
@@ -19,6 +19,319 @@
       <w:pPr>
         <w:pStyle w:val="Sottotitolo"/>
         <w:jc w:val="center"/>
+      </w:pPr>
+      <w:r>
+        <w:t xml:space="preserve">Pomeriggio </w:t>
+      </w:r>
+      <w:proofErr w:type="spellStart"/>
+      <w:r>
+        <w:t>Intellimech</w:t>
+      </w:r>
+      <w:proofErr w:type="spellEnd"/>
+      <w:r>
+        <w:t xml:space="preserve"> </w:t>
+      </w:r>
+      <w:r>
+        <w:t>– Fassi S.p.A.</w:t>
+      </w:r>
+      <w:r>
+        <w:t xml:space="preserve"> </w:t>
+      </w:r>
+      <w:r>
+        <w:t>–</w:t>
+      </w:r>
+      <w:r>
+        <w:t xml:space="preserve"> 27 febbraio 2026</w:t>
+      </w:r>
+    </w:p>
+    <w:p>
+      <w:pPr>
+        <w:rPr>
+          <w:u w:val="single"/>
+        </w:rPr>
+      </w:pPr>
+      <w:r>
+        <w:t xml:space="preserve">Oltre 300 professionisti si sono riuniti </w:t>
+      </w:r>
+      <w:r>
+        <w:t>presso Fassi S.p.A.</w:t>
+      </w:r>
+      <w:r>
+        <w:t xml:space="preserve"> per </w:t>
+      </w:r>
+      <w:r>
+        <w:t xml:space="preserve">il </w:t>
+      </w:r>
+      <w:r>
+        <w:t>P</w:t>
+      </w:r>
+      <w:r>
+        <w:t xml:space="preserve">omeriggio </w:t>
+      </w:r>
+      <w:proofErr w:type="spellStart"/>
+      <w:r>
+        <w:t>I</w:t>
+      </w:r>
+      <w:r>
+        <w:t>ntellimech</w:t>
+      </w:r>
+      <w:proofErr w:type="spellEnd"/>
+      <w:r>
+        <w:t xml:space="preserve"> riguardante la</w:t>
+      </w:r>
+      <w:r>
+        <w:t xml:space="preserve"> "Generazione Automatica di Codice Software", una giornata dedicata all'esplorazione dell'AI applicata allo sviluppo. Aziende italiane e internazionali hanno condiviso esperienze concrete di adozione, dimostrando che la tecnologia è passata dalla fase sperimentale all'applicazione produttiva.</w:t>
+      </w:r>
+    </w:p>
+    <w:p>
+      <w:pPr>
+        <w:pStyle w:val="Titolo2"/>
+      </w:pPr>
+      <w:r>
+        <w:t>I Casi d'Uso</w:t>
+      </w:r>
+    </w:p>
+    <w:p>
+      <w:pPr>
+        <w:pStyle w:val="Titolo3"/>
+      </w:pPr>
+      <w:proofErr w:type="spellStart"/>
+      <w:r>
+        <w:t>TechVision</w:t>
+      </w:r>
+      <w:proofErr w:type="spellEnd"/>
+      <w:r>
+        <w:t xml:space="preserve"> S.p.A. - Migrazione Legacy</w:t>
+      </w:r>
+    </w:p>
+    <w:p>
+      <w:pPr>
+        <w:spacing w:after="240"/>
+      </w:pPr>
+      <w:r>
+        <w:t xml:space="preserve">Marco Ferretti, CTO di </w:t>
+      </w:r>
+      <w:proofErr w:type="spellStart"/>
+      <w:r>
+        <w:t>TechVision</w:t>
+      </w:r>
+      <w:proofErr w:type="spellEnd"/>
+      <w:r>
+        <w:t>, ha presentato la migrazione di un sistema bancario da COBOL a Java Spring Boot</w:t>
+      </w:r>
+      <w:r>
+        <w:t xml:space="preserve"> e ha dichiarato</w:t>
+      </w:r>
+      <w:r>
+        <w:t xml:space="preserve"> </w:t>
+      </w:r>
+    </w:p>
+    <w:p>
+      <w:pPr>
+        <w:spacing w:after="240"/>
+      </w:pPr>
+      <w:r>
+        <w:t>"Abbiamo ridotto i tempi del 60% e migliorato la qualità complessiva</w:t>
+      </w:r>
+      <w:r>
+        <w:t>”</w:t>
+      </w:r>
+      <w:r>
+        <w:t>.</w:t>
+      </w:r>
+    </w:p>
+    <w:p>
+      <w:pPr>
+        <w:spacing w:after="240"/>
+      </w:pPr>
+      <w:r>
+        <w:t xml:space="preserve"> L'AI non solo ha tradotto il codice, ma ha suggerito pattern moderni riducendo i bug del 40% rispetto al metodo tradizionale su </w:t>
+      </w:r>
+      <w:r>
+        <w:t>450000</w:t>
+      </w:r>
+      <w:r>
+        <w:t xml:space="preserve"> linee migrate.</w:t>
+      </w:r>
+    </w:p>
+    <w:p>
+      <w:pPr>
+        <w:pStyle w:val="Titolo3"/>
+        <w:rPr>
+          <w:u w:val="single"/>
+        </w:rPr>
+      </w:pPr>
+      <w:proofErr w:type="spellStart"/>
+      <w:r>
+        <w:t>DataFlow</w:t>
+      </w:r>
+      <w:proofErr w:type="spellEnd"/>
+      <w:r>
+        <w:t xml:space="preserve"> Solutions - Test Automation</w:t>
+      </w:r>
+    </w:p>
+    <w:p>
+      <w:pPr>
+        <w:spacing w:after="240"/>
+      </w:pPr>
+      <w:r>
+        <w:t xml:space="preserve">Elena Rossi di </w:t>
+      </w:r>
+      <w:proofErr w:type="spellStart"/>
+      <w:r>
+        <w:t>DataFlow</w:t>
+      </w:r>
+      <w:proofErr w:type="spellEnd"/>
+      <w:r>
+        <w:t xml:space="preserve"> Solutions ha illustrato come l'azienda abbia automatizzato la creazione di test su una </w:t>
+      </w:r>
+      <w:proofErr w:type="spellStart"/>
+      <w:r>
+        <w:t>codebase</w:t>
+      </w:r>
+      <w:proofErr w:type="spellEnd"/>
+      <w:r>
+        <w:t xml:space="preserve"> di </w:t>
+      </w:r>
+      <w:proofErr w:type="gramStart"/>
+      <w:r>
+        <w:t>2</w:t>
+      </w:r>
+      <w:proofErr w:type="gramEnd"/>
+      <w:r>
+        <w:t xml:space="preserve"> milioni di linee.</w:t>
+      </w:r>
+    </w:p>
+    <w:p>
+      <w:pPr>
+        <w:spacing w:after="240"/>
+      </w:pPr>
+      <w:r>
+        <w:t xml:space="preserve"> "Il vantaggio non è solo la velocità, ma la capacità dell'AI di identificare </w:t>
+      </w:r>
+      <w:proofErr w:type="spellStart"/>
+      <w:r>
+        <w:t>edge</w:t>
+      </w:r>
+      <w:proofErr w:type="spellEnd"/>
+      <w:r>
+        <w:t xml:space="preserve"> </w:t>
+      </w:r>
+      <w:proofErr w:type="spellStart"/>
+      <w:r>
+        <w:t>cases</w:t>
+      </w:r>
+      <w:proofErr w:type="spellEnd"/>
+      <w:r>
+        <w:t xml:space="preserve"> che sfuggono all'attenzione umana"</w:t>
+      </w:r>
+    </w:p>
+    <w:p>
+      <w:pPr>
+        <w:spacing w:after="240"/>
+      </w:pPr>
+      <w:r>
+        <w:t xml:space="preserve">ha spiegato Rossi. La code coverage </w:t>
+      </w:r>
+      <w:proofErr w:type="gramStart"/>
+      <w:r>
+        <w:t>è passata</w:t>
+      </w:r>
+      <w:proofErr w:type="gramEnd"/>
+      <w:r>
+        <w:t xml:space="preserve"> dal 45% all'82% in tre mesi, con un sistema di revisione continua che mantiene alta la qualità.</w:t>
+      </w:r>
+    </w:p>
+    <w:p>
+      <w:pPr>
+        <w:pStyle w:val="Titolo3"/>
+      </w:pPr>
+      <w:proofErr w:type="spellStart"/>
+      <w:r>
+        <w:t>FinTech</w:t>
+      </w:r>
+      <w:proofErr w:type="spellEnd"/>
+      <w:r>
+        <w:t xml:space="preserve"> </w:t>
+      </w:r>
+      <w:proofErr w:type="spellStart"/>
+      <w:r>
+        <w:t>Innovators</w:t>
+      </w:r>
+      <w:proofErr w:type="spellEnd"/>
+      <w:r>
+        <w:t xml:space="preserve"> - </w:t>
+      </w:r>
+      <w:proofErr w:type="spellStart"/>
+      <w:r>
+        <w:t>Refactoring</w:t>
+      </w:r>
+      <w:proofErr w:type="spellEnd"/>
+      <w:r>
+        <w:t xml:space="preserve"> Intelligente</w:t>
+      </w:r>
+    </w:p>
+    <w:p>
+      <w:pPr>
+        <w:spacing w:after="300"/>
+        <w:rPr>
+          <w:u w:val="single"/>
+        </w:rPr>
+      </w:pPr>
+      <w:r>
+        <w:t xml:space="preserve">Alessandra Conti, Senior Architect di </w:t>
+      </w:r>
+      <w:proofErr w:type="spellStart"/>
+      <w:r>
+        <w:t>FinTech</w:t>
+      </w:r>
+      <w:proofErr w:type="spellEnd"/>
+      <w:r>
+        <w:t xml:space="preserve"> </w:t>
+      </w:r>
+      <w:proofErr w:type="spellStart"/>
+      <w:r>
+        <w:t>Innovators</w:t>
+      </w:r>
+      <w:proofErr w:type="spellEnd"/>
+      <w:r>
+        <w:t xml:space="preserve">, ha condiviso l'esperienza di </w:t>
+      </w:r>
+      <w:proofErr w:type="spellStart"/>
+      <w:r>
+        <w:t>refactoring</w:t>
+      </w:r>
+      <w:proofErr w:type="spellEnd"/>
+      <w:r>
+        <w:t xml:space="preserve"> di una piattaforma di trading ad alta frequenza. L'AI ha analizzato pattern duplicati e suggerito ottimizzazioni che hanno migliorato le performance del 25</w:t>
+      </w:r>
+      <w:r>
+        <w:t>%</w:t>
+      </w:r>
+      <w:r>
+        <w:t xml:space="preserve">-30%, identificando al contempo vulnerabilità di sicurezza durante il </w:t>
+      </w:r>
+      <w:r>
+        <w:rPr>
+          <w:u w:val="single"/>
+        </w:rPr>
+        <w:t>processo</w:t>
+      </w:r>
+      <w:r>
+        <w:t>.</w:t>
+      </w:r>
+    </w:p>
+    <w:p>
+      <w:pPr>
+        <w:pStyle w:val="Titolo2"/>
+      </w:pPr>
+      <w:r>
+        <w:t>Editoriale: Il Futuro dello Sviluppo Software</w:t>
+      </w:r>
+    </w:p>
+    <w:p>
+      <w:pPr>
+        <w:pStyle w:val="Sottotitolo"/>
         <w:rPr>
           <w:i/>
           <w:iCs/>
@@ -29,10 +342,9 @@
           <w:i/>
           <w:iCs/>
         </w:rPr>
-        <w:t xml:space="preserve">Pomeriggio </w:t>
-      </w:r>
-      <w:proofErr w:type="spellStart"/>
-      <w:proofErr w:type="gramStart"/>
+        <w:t xml:space="preserve">A cura di Consorzio </w:t>
+      </w:r>
+      <w:proofErr w:type="spellStart"/>
       <w:r>
         <w:rPr>
           <w:i/>
@@ -41,303 +353,29 @@
         <w:t>Intellimech</w:t>
       </w:r>
       <w:proofErr w:type="spellEnd"/>
-      <w:r>
-        <w:rPr>
-          <w:i/>
-          <w:iCs/>
-        </w:rPr>
-        <w:t xml:space="preserve"> </w:t>
-      </w:r>
-      <w:r>
-        <w:rPr>
-          <w:i/>
-          <w:iCs/>
-        </w:rPr>
-        <w:t xml:space="preserve"> -</w:t>
-      </w:r>
-      <w:proofErr w:type="gramEnd"/>
-      <w:r>
-        <w:rPr>
-          <w:i/>
-          <w:iCs/>
-        </w:rPr>
-        <w:t xml:space="preserve"> </w:t>
-      </w:r>
-      <w:r>
-        <w:rPr>
-          <w:i/>
-          <w:iCs/>
-        </w:rPr>
-        <w:t>27</w:t>
-      </w:r>
-      <w:r>
-        <w:rPr>
-          <w:i/>
-          <w:iCs/>
-        </w:rPr>
-        <w:t xml:space="preserve"> </w:t>
-      </w:r>
-      <w:r>
-        <w:rPr>
-          <w:i/>
-          <w:iCs/>
-        </w:rPr>
-        <w:t>febbraio</w:t>
-      </w:r>
-      <w:r>
-        <w:rPr>
-          <w:i/>
-          <w:iCs/>
-        </w:rPr>
-        <w:t xml:space="preserve"> 2026</w:t>
-      </w:r>
-    </w:p>
-    <w:p>
-      <w:pPr>
-        <w:spacing w:after="300"/>
-        <w:rPr>
-          <w:u w:val="single"/>
-        </w:rPr>
-      </w:pPr>
-      <w:r>
-        <w:t xml:space="preserve">Oltre 300 professionisti si sono riuniti </w:t>
-      </w:r>
-      <w:r>
-        <w:t>presso Fassi S.p.A.</w:t>
-      </w:r>
-      <w:r>
-        <w:t xml:space="preserve"> per </w:t>
-      </w:r>
-      <w:r>
-        <w:t xml:space="preserve">il pomeriggio </w:t>
-      </w:r>
-      <w:proofErr w:type="spellStart"/>
-      <w:r>
-        <w:t>intellimech</w:t>
-      </w:r>
-      <w:proofErr w:type="spellEnd"/>
-      <w:r>
-        <w:t xml:space="preserve"> riguardante la</w:t>
-      </w:r>
-      <w:r>
-        <w:t xml:space="preserve"> "Generazione Automatica di Codice Software", una giornata dedicata all'esplorazione dell'AI applicata allo sviluppo. Aziende italiane e internazionali hanno condiviso esperienze concrete di adozione, dimostrando che la tecnologia è passata dalla fase sperimentale all'applicazione produttiva.</w:t>
-      </w:r>
-    </w:p>
-    <w:p>
-      <w:pPr>
-        <w:pStyle w:val="Titolo2"/>
-      </w:pPr>
-      <w:r>
-        <w:t>I Casi d'Uso</w:t>
-      </w:r>
-    </w:p>
-    <w:p>
-      <w:pPr>
-        <w:pStyle w:val="Titolo3"/>
-      </w:pPr>
-      <w:proofErr w:type="spellStart"/>
-      <w:r>
-        <w:t>TechVision</w:t>
-      </w:r>
-      <w:proofErr w:type="spellEnd"/>
-      <w:r>
-        <w:t xml:space="preserve"> S.p.A. - Migrazione Legacy</w:t>
-      </w:r>
-    </w:p>
-    <w:p>
-      <w:pPr>
-        <w:spacing w:after="240"/>
-      </w:pPr>
-      <w:r>
-        <w:t xml:space="preserve">Marco Ferretti, CTO di </w:t>
-      </w:r>
-      <w:proofErr w:type="spellStart"/>
-      <w:r>
-        <w:t>TechVision</w:t>
-      </w:r>
-      <w:proofErr w:type="spellEnd"/>
-      <w:r>
-        <w:t>, ha presentato la migrazione di un sistema bancario da COBOL a Java Spring Boot. "Abbiamo ridotto i tempi del 60% e migliorato la qualità complessiva", ha dichiarato. L'AI non solo ha tradotto il codice, ma ha suggerito pattern moderni riducendo i bug del 40% rispetto al metodo tradizionale su 450.000 linee migrate.</w:t>
-      </w:r>
-    </w:p>
-    <w:p>
-      <w:pPr>
-        <w:pStyle w:val="Titolo3"/>
-      </w:pPr>
-      <w:proofErr w:type="spellStart"/>
-      <w:r>
-        <w:t>DataFlow</w:t>
-      </w:r>
-      <w:proofErr w:type="spellEnd"/>
-      <w:r>
-        <w:t xml:space="preserve"> Solutions - Test Automation</w:t>
-      </w:r>
-    </w:p>
-    <w:p>
-      <w:pPr>
-        <w:spacing w:after="240"/>
-      </w:pPr>
-      <w:r>
-        <w:t xml:space="preserve">Elena Rossi di </w:t>
-      </w:r>
-      <w:proofErr w:type="spellStart"/>
-      <w:r>
-        <w:t>DataFlow</w:t>
-      </w:r>
-      <w:proofErr w:type="spellEnd"/>
-      <w:r>
-        <w:t xml:space="preserve"> Solutions ha illustrato come l'azienda abbia automatizzato la creazione di test su una </w:t>
-      </w:r>
-      <w:proofErr w:type="spellStart"/>
-      <w:r>
-        <w:t>codebase</w:t>
-      </w:r>
-      <w:proofErr w:type="spellEnd"/>
-      <w:r>
-        <w:t xml:space="preserve"> di </w:t>
-      </w:r>
-      <w:proofErr w:type="gramStart"/>
-      <w:r>
-        <w:t>2</w:t>
-      </w:r>
-      <w:proofErr w:type="gramEnd"/>
-      <w:r>
-        <w:t xml:space="preserve"> milioni di linee. "Il vantaggio non è solo la velocità, ma la capacità dell'AI di identificare </w:t>
-      </w:r>
-      <w:proofErr w:type="spellStart"/>
-      <w:r>
-        <w:t>edge</w:t>
-      </w:r>
-      <w:proofErr w:type="spellEnd"/>
-      <w:r>
-        <w:t xml:space="preserve"> </w:t>
-      </w:r>
-      <w:proofErr w:type="spellStart"/>
-      <w:r>
-        <w:t>cases</w:t>
-      </w:r>
-      <w:proofErr w:type="spellEnd"/>
-      <w:r>
-        <w:t xml:space="preserve"> che sfuggono all'attenzione umana", ha spiegato Rossi. La code coverage </w:t>
-      </w:r>
-      <w:proofErr w:type="gramStart"/>
-      <w:r>
-        <w:t>è passata</w:t>
-      </w:r>
-      <w:proofErr w:type="gramEnd"/>
-      <w:r>
-        <w:t xml:space="preserve"> dal 45% all'82% in tre mesi, con un sistema di revisione continua che mantiene alta la qualità.</w:t>
-      </w:r>
-    </w:p>
-    <w:p>
-      <w:pPr>
-        <w:pStyle w:val="Titolo3"/>
-      </w:pPr>
-      <w:proofErr w:type="spellStart"/>
-      <w:r>
-        <w:t>FinTech</w:t>
-      </w:r>
-      <w:proofErr w:type="spellEnd"/>
-      <w:r>
-        <w:t xml:space="preserve"> </w:t>
-      </w:r>
-      <w:proofErr w:type="spellStart"/>
-      <w:r>
-        <w:t>Innovators</w:t>
-      </w:r>
-      <w:proofErr w:type="spellEnd"/>
-      <w:r>
-        <w:t xml:space="preserve"> - </w:t>
-      </w:r>
-      <w:proofErr w:type="spellStart"/>
-      <w:r>
-        <w:t>Refactoring</w:t>
-      </w:r>
-      <w:proofErr w:type="spellEnd"/>
-      <w:r>
-        <w:t xml:space="preserve"> Intelligente</w:t>
-      </w:r>
-    </w:p>
-    <w:p>
-      <w:pPr>
-        <w:spacing w:after="300"/>
-      </w:pPr>
-      <w:r>
-        <w:t xml:space="preserve">Alessandra Conti, Senior Architect di </w:t>
-      </w:r>
-      <w:proofErr w:type="spellStart"/>
-      <w:r>
-        <w:t>FinTech</w:t>
-      </w:r>
-      <w:proofErr w:type="spellEnd"/>
-      <w:r>
-        <w:t xml:space="preserve"> </w:t>
-      </w:r>
-      <w:proofErr w:type="spellStart"/>
-      <w:r>
-        <w:t>Innovators</w:t>
-      </w:r>
-      <w:proofErr w:type="spellEnd"/>
-      <w:r>
-        <w:t xml:space="preserve">, ha condiviso l'esperienza di </w:t>
-      </w:r>
-      <w:proofErr w:type="spellStart"/>
-      <w:r>
-        <w:t>refactoring</w:t>
-      </w:r>
-      <w:proofErr w:type="spellEnd"/>
-      <w:r>
-        <w:t xml:space="preserve"> di una piattaforma di trading ad alta frequenza. L'AI ha analizzato pattern duplicati e suggerito ottimizzazioni che hanno migliorato le performance del 25-30%, identificando al contempo vulnerabilità di sicurezza durante il </w:t>
-      </w:r>
-      <w:r>
-        <w:rPr>
-          <w:u w:val="single"/>
-        </w:rPr>
-        <w:t>processo</w:t>
-      </w:r>
-      <w:r>
-        <w:t>.</w:t>
-      </w:r>
-    </w:p>
-    <w:p>
-      <w:pPr>
-        <w:pStyle w:val="Titolo2"/>
-      </w:pPr>
-      <w:r>
-        <w:t>Editoriale: Il Futuro dello Sviluppo Software</w:t>
-      </w:r>
-    </w:p>
-    <w:p>
-      <w:pPr>
-        <w:pStyle w:val="Sottotitolo"/>
-        <w:rPr>
-          <w:i/>
-          <w:iCs/>
-        </w:rPr>
-      </w:pPr>
-      <w:r>
-        <w:rPr>
-          <w:i/>
-          <w:iCs/>
-        </w:rPr>
-        <w:t xml:space="preserve">A cura di Consorzio </w:t>
-      </w:r>
-      <w:proofErr w:type="spellStart"/>
-      <w:r>
-        <w:rPr>
-          <w:i/>
-          <w:iCs/>
-        </w:rPr>
-        <w:t>Intellimech</w:t>
-      </w:r>
-      <w:proofErr w:type="spellEnd"/>
     </w:p>
     <w:p>
       <w:pPr>
         <w:spacing w:after="200"/>
       </w:pPr>
       <w:r>
-        <w:t xml:space="preserve">I casi presentati dimostrano che l'AI code generation è ormai una realtà produttiva. Come ha affermato Satya Nadella: "L'AI non sostituirà i programmatori, ma i programmatori che usano l'AI sostituiranno quelli che non lo fanno." La domanda non è più </w:t>
+        <w:t>I casi presentati dimostrano che l'AI code generation è ormai una realtà produttiva. Come ha affermato Satya Nadella:</w:t>
+      </w:r>
+    </w:p>
+    <w:p>
+      <w:pPr>
+        <w:spacing w:after="200"/>
+      </w:pPr>
+      <w:r>
+        <w:t xml:space="preserve"> "L'AI non sostituirà i programmatori, ma i programmatori che usano l'AI sostituiranno quelli che non lo fanno." </w:t>
+      </w:r>
+    </w:p>
+    <w:p>
+      <w:pPr>
+        <w:spacing w:after="200"/>
+      </w:pPr>
+      <w:r>
+        <w:t xml:space="preserve">La domanda non è più </w:t>
       </w:r>
       <w:r>
         <w:rPr>
@@ -365,6 +403,7 @@
         <w:pStyle w:val="Titolo3"/>
       </w:pPr>
       <w:r>
+        <w:lastRenderedPageBreak/>
         <w:t>Il Nuovo Ruolo dello Sviluppatore</w:t>
       </w:r>
     </w:p>
@@ -381,7 +420,6 @@
         <w:pStyle w:val="Titolo3"/>
       </w:pPr>
       <w:r>
-        <w:lastRenderedPageBreak/>
         <w:t>Le Sfide: Qualità e Sicurezza</w:t>
       </w:r>
     </w:p>
@@ -507,7 +545,7 @@
           <w:i/>
           <w:iCs/>
         </w:rPr>
-        <w:t>Il futuro dello sviluppo software appare non solo automatizzato, ma anche più umano, più creativo e più impattante.</w:t>
+        <w:t>“Il futuro dello sviluppo software appare non solo automatizzato, ma anche più umano, più creativo e più impattante.”</w:t>
       </w:r>
     </w:p>
     <w:p>
@@ -540,7 +578,6 @@
         <w:t xml:space="preserve">Consorzio </w:t>
       </w:r>
       <w:proofErr w:type="spellStart"/>
-      <w:proofErr w:type="gramStart"/>
       <w:r>
         <w:rPr>
           <w:i/>
@@ -552,9 +589,10 @@
         <w:t>Intellimech</w:t>
       </w:r>
       <w:proofErr w:type="spellEnd"/>
-      <w:proofErr w:type="gramEnd"/>
     </w:p>
     <w:sectPr>
+      <w:headerReference w:type="default" r:id="rId7"/>
+      <w:footerReference w:type="default" r:id="rId8"/>
       <w:pgSz w:w="12240" w:h="15840"/>
       <w:pgMar w:top="1440" w:right="1440" w:bottom="1440" w:left="1440" w:header="708" w:footer="708" w:gutter="0"/>
       <w:cols w:space="720"/>
@@ -562,6 +600,151 @@
     </w:sectPr>
   </w:body>
 </w:document>
+</file>
+
+<file path=word/endnotes.xml><?xml version="1.0" encoding="utf-8"?>
+<w:endnotes xmlns:wpc="http://schemas.microsoft.com/office/word/2010/wordprocessingCanvas" xmlns:cx="http://schemas.microsoft.com/office/drawing/2014/chartex" xmlns:cx1="http://schemas.microsoft.com/office/drawing/2015/9/8/chartex" xmlns:cx2="http://schemas.microsoft.com/office/drawing/2015/10/21/chartex" xmlns:cx3="http://schemas.microsoft.com/office/drawing/2016/5/9/chartex" xmlns:cx4="http://schemas.microsoft.com/office/drawing/2016/5/10/chartex" xmlns:cx5="http://schemas.microsoft.com/office/drawing/2016/5/11/chartex" xmlns:cx6="http://schemas.microsoft.com/office/drawing/2016/5/12/chartex" xmlns:cx7="http://schemas.microsoft.com/office/drawing/2016/5/13/chartex" xmlns:cx8="http://schemas.microsoft.com/office/drawing/2016/5/14/chartex" xmlns:mc="http://schemas.openxmlformats.org/markup-compatibility/2006" xmlns:aink="http://schemas.microsoft.com/office/drawing/2016/ink" xmlns:am3d="http://schemas.microsoft.com/office/drawing/2017/model3d" xmlns:o="urn:schemas-microsoft-com:office:office" xmlns:oel="http://schemas.microsoft.com/office/2019/extlst" xmlns:r="http://schemas.openxmlformats.org/officeDocument/2006/relationships" xmlns:m="http://schemas.openxmlformats.org/officeDocument/2006/math" xmlns:v="urn:schemas-microsoft-com:vml" xmlns:wp14="http://schemas.microsoft.com/office/word/2010/wordprocessingDrawing" xmlns:wp="http://schemas.openxmlformats.org/drawingml/2006/wordprocessingDrawing" xmlns:w10="urn:schemas-microsoft-com:office:word" xmlns:w="http://schemas.openxmlformats.org/wordprocessingml/2006/main" xmlns:w14="http://schemas.microsoft.com/office/word/2010/wordml" xmlns:w15="http://schemas.microsoft.com/office/word/2012/wordml" xmlns:w16cex="http://schemas.microsoft.com/office/word/2018/wordml/cex" xmlns:w16cid="http://schemas.microsoft.com/office/word/2016/wordml/cid" xmlns:w16="http://schemas.microsoft.com/office/word/2018/wordml" xmlns:w16du="http://schemas.microsoft.com/office/word/2023/wordml/word16du" xmlns:w16sdtdh="http://schemas.microsoft.com/office/word/2020/wordml/sdtdatahash" xmlns:w16sdtfl="http://schemas.microsoft.com/office/word/2024/wordml/sdtformatlock" xmlns:w16se="http://schemas.microsoft.com/office/word/2015/wordml/symex" xmlns:wpg="http://schemas.microsoft.com/office/word/2010/wordprocessingGroup" xmlns:wpi="http://schemas.microsoft.com/office/word/2010/wordprocessingInk" xmlns:wne="http://schemas.microsoft.com/office/word/2006/wordml" xmlns:wps="http://schemas.microsoft.com/office/word/2010/wordprocessingShape" mc:Ignorable="w14 w15 w16se w16cid w16 w16cex w16sdtdh w16sdtfl w16du wp14">
+  <w:endnote w:type="separator" w:id="-1">
+    <w:p>
+      <w:r>
+        <w:separator/>
+      </w:r>
+    </w:p>
+  </w:endnote>
+  <w:endnote w:type="continuationSeparator" w:id="0">
+    <w:p>
+      <w:r>
+        <w:continuationSeparator/>
+      </w:r>
+    </w:p>
+  </w:endnote>
+</w:endnotes>
+</file>
+
+<file path=word/footer1.xml><?xml version="1.0" encoding="utf-8"?>
+<w:ftr xmlns:wpc="http://schemas.microsoft.com/office/word/2010/wordprocessingCanvas" xmlns:cx="http://schemas.microsoft.com/office/drawing/2014/chartex" xmlns:cx1="http://schemas.microsoft.com/office/drawing/2015/9/8/chartex" xmlns:cx2="http://schemas.microsoft.com/office/drawing/2015/10/21/chartex" xmlns:cx3="http://schemas.microsoft.com/office/drawing/2016/5/9/chartex" xmlns:cx4="http://schemas.microsoft.com/office/drawing/2016/5/10/chartex" xmlns:cx5="http://schemas.microsoft.com/office/drawing/2016/5/11/chartex" xmlns:cx6="http://schemas.microsoft.com/office/drawing/2016/5/12/chartex" xmlns:cx7="http://schemas.microsoft.com/office/drawing/2016/5/13/chartex" xmlns:cx8="http://schemas.microsoft.com/office/drawing/2016/5/14/chartex" xmlns:mc="http://schemas.openxmlformats.org/markup-compatibility/2006" xmlns:aink="http://schemas.microsoft.com/office/drawing/2016/ink" xmlns:am3d="http://schemas.microsoft.com/office/drawing/2017/model3d" xmlns:o="urn:schemas-microsoft-com:office:office" xmlns:oel="http://schemas.microsoft.com/office/2019/extlst" xmlns:r="http://schemas.openxmlformats.org/officeDocument/2006/relationships" xmlns:m="http://schemas.openxmlformats.org/officeDocument/2006/math" xmlns:v="urn:schemas-microsoft-com:vml" xmlns:wp14="http://schemas.microsoft.com/office/word/2010/wordprocessingDrawing" xmlns:wp="http://schemas.openxmlformats.org/drawingml/2006/wordprocessingDrawing" xmlns:w10="urn:schemas-microsoft-com:office:word" xmlns:w="http://schemas.openxmlformats.org/wordprocessingml/2006/main" xmlns:w14="http://schemas.microsoft.com/office/word/2010/wordml" xmlns:w15="http://schemas.microsoft.com/office/word/2012/wordml" xmlns:w16cex="http://schemas.microsoft.com/office/word/2018/wordml/cex" xmlns:w16cid="http://schemas.microsoft.com/office/word/2016/wordml/cid" xmlns:w16="http://schemas.microsoft.com/office/word/2018/wordml" xmlns:w16du="http://schemas.microsoft.com/office/word/2023/wordml/word16du" xmlns:w16sdtdh="http://schemas.microsoft.com/office/word/2020/wordml/sdtdatahash" xmlns:w16sdtfl="http://schemas.microsoft.com/office/word/2024/wordml/sdtformatlock" xmlns:w16se="http://schemas.microsoft.com/office/word/2015/wordml/symex" xmlns:wpg="http://schemas.microsoft.com/office/word/2010/wordprocessingGroup" xmlns:wpi="http://schemas.microsoft.com/office/word/2010/wordprocessingInk" xmlns:wne="http://schemas.microsoft.com/office/word/2006/wordml" xmlns:wps="http://schemas.microsoft.com/office/word/2010/wordprocessingShape" mc:Ignorable="w14 w15 w16se w16cid w16 w16cex w16sdtdh w16sdtfl w16du wp14">
+  <w:p>
+    <w:pPr>
+      <w:pStyle w:val="Pidipagina"/>
+    </w:pPr>
+    <w:r>
+      <w:t xml:space="preserve">Pomeriggio </w:t>
+    </w:r>
+    <w:proofErr w:type="spellStart"/>
+    <w:r>
+      <w:t>Intellimech</w:t>
+    </w:r>
+    <w:proofErr w:type="spellEnd"/>
+    <w:r>
+      <w:ptab w:relativeTo="margin" w:alignment="center" w:leader="none"/>
+    </w:r>
+    <w:r>
+      <w:t>Fassi S.p.A.</w:t>
+    </w:r>
+    <w:r>
+      <w:ptab w:relativeTo="margin" w:alignment="right" w:leader="none"/>
+    </w:r>
+    <w:r>
+      <w:t>27 febbraio 2026</w:t>
+    </w:r>
+  </w:p>
+</w:ftr>
+</file>
+
+<file path=word/footnotes.xml><?xml version="1.0" encoding="utf-8"?>
+<w:footnotes xmlns:wpc="http://schemas.microsoft.com/office/word/2010/wordprocessingCanvas" xmlns:cx="http://schemas.microsoft.com/office/drawing/2014/chartex" xmlns:cx1="http://schemas.microsoft.com/office/drawing/2015/9/8/chartex" xmlns:cx2="http://schemas.microsoft.com/office/drawing/2015/10/21/chartex" xmlns:cx3="http://schemas.microsoft.com/office/drawing/2016/5/9/chartex" xmlns:cx4="http://schemas.microsoft.com/office/drawing/2016/5/10/chartex" xmlns:cx5="http://schemas.microsoft.com/office/drawing/2016/5/11/chartex" xmlns:cx6="http://schemas.microsoft.com/office/drawing/2016/5/12/chartex" xmlns:cx7="http://schemas.microsoft.com/office/drawing/2016/5/13/chartex" xmlns:cx8="http://schemas.microsoft.com/office/drawing/2016/5/14/chartex" xmlns:mc="http://schemas.openxmlformats.org/markup-compatibility/2006" xmlns:aink="http://schemas.microsoft.com/office/drawing/2016/ink" xmlns:am3d="http://schemas.microsoft.com/office/drawing/2017/model3d" xmlns:o="urn:schemas-microsoft-com:office:office" xmlns:oel="http://schemas.microsoft.com/office/2019/extlst" xmlns:r="http://schemas.openxmlformats.org/officeDocument/2006/relationships" xmlns:m="http://schemas.openxmlformats.org/officeDocument/2006/math" xmlns:v="urn:schemas-microsoft-com:vml" xmlns:wp14="http://schemas.microsoft.com/office/word/2010/wordprocessingDrawing" xmlns:wp="http://schemas.openxmlformats.org/drawingml/2006/wordprocessingDrawing" xmlns:w10="urn:schemas-microsoft-com:office:word" xmlns:w="http://schemas.openxmlformats.org/wordprocessingml/2006/main" xmlns:w14="http://schemas.microsoft.com/office/word/2010/wordml" xmlns:w15="http://schemas.microsoft.com/office/word/2012/wordml" xmlns:w16cex="http://schemas.microsoft.com/office/word/2018/wordml/cex" xmlns:w16cid="http://schemas.microsoft.com/office/word/2016/wordml/cid" xmlns:w16="http://schemas.microsoft.com/office/word/2018/wordml" xmlns:w16du="http://schemas.microsoft.com/office/word/2023/wordml/word16du" xmlns:w16sdtdh="http://schemas.microsoft.com/office/word/2020/wordml/sdtdatahash" xmlns:w16sdtfl="http://schemas.microsoft.com/office/word/2024/wordml/sdtformatlock" xmlns:w16se="http://schemas.microsoft.com/office/word/2015/wordml/symex" xmlns:wpg="http://schemas.microsoft.com/office/word/2010/wordprocessingGroup" xmlns:wpi="http://schemas.microsoft.com/office/word/2010/wordprocessingInk" xmlns:wne="http://schemas.microsoft.com/office/word/2006/wordml" xmlns:wps="http://schemas.microsoft.com/office/word/2010/wordprocessingShape" mc:Ignorable="w14 w15 w16se w16cid w16 w16cex w16sdtdh w16sdtfl w16du wp14">
+  <w:footnote w:type="separator" w:id="-1">
+    <w:p>
+      <w:r>
+        <w:separator/>
+      </w:r>
+    </w:p>
+  </w:footnote>
+  <w:footnote w:type="continuationSeparator" w:id="0">
+    <w:p>
+      <w:r>
+        <w:continuationSeparator/>
+      </w:r>
+    </w:p>
+  </w:footnote>
+</w:footnotes>
+</file>
+
+<file path=word/header1.xml><?xml version="1.0" encoding="utf-8"?>
+<w:hdr xmlns:wpc="http://schemas.microsoft.com/office/word/2010/wordprocessingCanvas" xmlns:cx="http://schemas.microsoft.com/office/drawing/2014/chartex" xmlns:cx1="http://schemas.microsoft.com/office/drawing/2015/9/8/chartex" xmlns:cx2="http://schemas.microsoft.com/office/drawing/2015/10/21/chartex" xmlns:cx3="http://schemas.microsoft.com/office/drawing/2016/5/9/chartex" xmlns:cx4="http://schemas.microsoft.com/office/drawing/2016/5/10/chartex" xmlns:cx5="http://schemas.microsoft.com/office/drawing/2016/5/11/chartex" xmlns:cx6="http://schemas.microsoft.com/office/drawing/2016/5/12/chartex" xmlns:cx7="http://schemas.microsoft.com/office/drawing/2016/5/13/chartex" xmlns:cx8="http://schemas.microsoft.com/office/drawing/2016/5/14/chartex" xmlns:mc="http://schemas.openxmlformats.org/markup-compatibility/2006" xmlns:aink="http://schemas.microsoft.com/office/drawing/2016/ink" xmlns:am3d="http://schemas.microsoft.com/office/drawing/2017/model3d" xmlns:o="urn:schemas-microsoft-com:office:office" xmlns:oel="http://schemas.microsoft.com/office/2019/extlst" xmlns:r="http://schemas.openxmlformats.org/officeDocument/2006/relationships" xmlns:m="http://schemas.openxmlformats.org/officeDocument/2006/math" xmlns:v="urn:schemas-microsoft-com:vml" xmlns:wp14="http://schemas.microsoft.com/office/word/2010/wordprocessingDrawing" xmlns:wp="http://schemas.openxmlformats.org/drawingml/2006/wordprocessingDrawing" xmlns:w10="urn:schemas-microsoft-com:office:word" xmlns:w="http://schemas.openxmlformats.org/wordprocessingml/2006/main" xmlns:w14="http://schemas.microsoft.com/office/word/2010/wordml" xmlns:w15="http://schemas.microsoft.com/office/word/2012/wordml" xmlns:w16cex="http://schemas.microsoft.com/office/word/2018/wordml/cex" xmlns:w16cid="http://schemas.microsoft.com/office/word/2016/wordml/cid" xmlns:w16="http://schemas.microsoft.com/office/word/2018/wordml" xmlns:w16du="http://schemas.microsoft.com/office/word/2023/wordml/word16du" xmlns:w16sdtdh="http://schemas.microsoft.com/office/word/2020/wordml/sdtdatahash" xmlns:w16sdtfl="http://schemas.microsoft.com/office/word/2024/wordml/sdtformatlock" xmlns:w16se="http://schemas.microsoft.com/office/word/2015/wordml/symex" xmlns:wpg="http://schemas.microsoft.com/office/word/2010/wordprocessingGroup" xmlns:wpi="http://schemas.microsoft.com/office/word/2010/wordprocessingInk" xmlns:wne="http://schemas.microsoft.com/office/word/2006/wordml" xmlns:wps="http://schemas.microsoft.com/office/word/2010/wordprocessingShape" mc:Ignorable="w14 w15 w16se w16cid w16 w16cex w16sdtdh w16sdtfl w16du wp14">
+  <w:p>
+    <w:pPr>
+      <w:pStyle w:val="Intestazione"/>
+    </w:pPr>
+    <w:r>
+      <w:rPr>
+        <w:noProof/>
+      </w:rPr>
+      <w:drawing>
+        <wp:anchor distT="0" distB="0" distL="114300" distR="114300" simplePos="0" relativeHeight="251658240" behindDoc="0" locked="0" layoutInCell="1" allowOverlap="1" wp14:anchorId="6EBCEAE0" wp14:editId="286AB552">
+          <wp:simplePos x="0" y="0"/>
+          <wp:positionH relativeFrom="margin">
+            <wp:align>center</wp:align>
+          </wp:positionH>
+          <wp:positionV relativeFrom="paragraph">
+            <wp:posOffset>-312420</wp:posOffset>
+          </wp:positionV>
+          <wp:extent cx="2491105" cy="647700"/>
+          <wp:effectExtent l="0" t="0" r="4445" b="0"/>
+          <wp:wrapTopAndBottom/>
+          <wp:docPr id="861685902" name="Immagine 1"/>
+          <wp:cNvGraphicFramePr>
+            <a:graphicFrameLocks xmlns:a="http://schemas.openxmlformats.org/drawingml/2006/main" noChangeAspect="1"/>
+          </wp:cNvGraphicFramePr>
+          <a:graphic xmlns:a="http://schemas.openxmlformats.org/drawingml/2006/main">
+            <a:graphicData uri="http://schemas.openxmlformats.org/drawingml/2006/picture">
+              <pic:pic xmlns:pic="http://schemas.openxmlformats.org/drawingml/2006/picture">
+                <pic:nvPicPr>
+                  <pic:cNvPr id="0" name="Picture 1"/>
+                  <pic:cNvPicPr>
+                    <a:picLocks noChangeAspect="1" noChangeArrowheads="1"/>
+                  </pic:cNvPicPr>
+                </pic:nvPicPr>
+                <pic:blipFill>
+                  <a:blip r:embed="rId1">
+                    <a:extLst>
+                      <a:ext uri="{28A0092B-C50C-407E-A947-70E740481C1C}">
+                        <a14:useLocalDpi xmlns:a14="http://schemas.microsoft.com/office/drawing/2010/main" val="0"/>
+                      </a:ext>
+                    </a:extLst>
+                  </a:blip>
+                  <a:srcRect/>
+                  <a:stretch>
+                    <a:fillRect/>
+                  </a:stretch>
+                </pic:blipFill>
+                <pic:spPr bwMode="auto">
+                  <a:xfrm>
+                    <a:off x="0" y="0"/>
+                    <a:ext cx="2491105" cy="647700"/>
+                  </a:xfrm>
+                  <a:prstGeom prst="rect">
+                    <a:avLst/>
+                  </a:prstGeom>
+                  <a:noFill/>
+                  <a:ln>
+                    <a:noFill/>
+                  </a:ln>
+                </pic:spPr>
+              </pic:pic>
+            </a:graphicData>
+          </a:graphic>
+          <wp14:sizeRelH relativeFrom="margin">
+            <wp14:pctWidth>0</wp14:pctWidth>
+          </wp14:sizeRelH>
+          <wp14:sizeRelV relativeFrom="margin">
+            <wp14:pctHeight>0</wp14:pctHeight>
+          </wp14:sizeRelV>
+        </wp:anchor>
+      </w:drawing>
+    </w:r>
+  </w:p>
+</w:hdr>
 </file>
 
 <file path=word/numbering.xml><?xml version="1.0" encoding="utf-8"?>
@@ -1055,6 +1238,10 @@
   <w:style w:type="paragraph" w:default="1" w:styleId="Normale">
     <w:name w:val="Normal"/>
     <w:qFormat/>
+    <w:rsid w:val="002C7ADF"/>
+    <w:pPr>
+      <w:jc w:val="both"/>
+    </w:pPr>
   </w:style>
   <w:style w:type="paragraph" w:styleId="Titolo1">
     <w:name w:val="heading 1"/>
@@ -1263,6 +1450,48 @@
       <w:sz w:val="22"/>
       <w:szCs w:val="22"/>
     </w:rPr>
+  </w:style>
+  <w:style w:type="paragraph" w:styleId="Intestazione">
+    <w:name w:val="header"/>
+    <w:basedOn w:val="Normale"/>
+    <w:link w:val="IntestazioneCarattere"/>
+    <w:uiPriority w:val="99"/>
+    <w:unhideWhenUsed/>
+    <w:rsid w:val="006057E2"/>
+    <w:pPr>
+      <w:tabs>
+        <w:tab w:val="center" w:pos="4819"/>
+        <w:tab w:val="right" w:pos="9638"/>
+      </w:tabs>
+    </w:pPr>
+  </w:style>
+  <w:style w:type="character" w:customStyle="1" w:styleId="IntestazioneCarattere">
+    <w:name w:val="Intestazione Carattere"/>
+    <w:basedOn w:val="Carpredefinitoparagrafo"/>
+    <w:link w:val="Intestazione"/>
+    <w:uiPriority w:val="99"/>
+    <w:rsid w:val="006057E2"/>
+  </w:style>
+  <w:style w:type="paragraph" w:styleId="Pidipagina">
+    <w:name w:val="footer"/>
+    <w:basedOn w:val="Normale"/>
+    <w:link w:val="PidipaginaCarattere"/>
+    <w:uiPriority w:val="99"/>
+    <w:unhideWhenUsed/>
+    <w:rsid w:val="006057E2"/>
+    <w:pPr>
+      <w:tabs>
+        <w:tab w:val="center" w:pos="4819"/>
+        <w:tab w:val="right" w:pos="9638"/>
+      </w:tabs>
+    </w:pPr>
+  </w:style>
+  <w:style w:type="character" w:customStyle="1" w:styleId="PidipaginaCarattere">
+    <w:name w:val="Piè di pagina Carattere"/>
+    <w:basedOn w:val="Carpredefinitoparagrafo"/>
+    <w:link w:val="Pidipagina"/>
+    <w:uiPriority w:val="99"/>
+    <w:rsid w:val="006057E2"/>
   </w:style>
 </w:styles>
 </file>

</xml_diff>